<commit_message>
User stories with some testing or complete
US20 has been completed.
</commit_message>
<xml_diff>
--- a/QA/US18B_(Blog)Student_Can_Submit_Message_to_Supervisor.docx
+++ b/QA/US18B_(Blog)Student_Can_Submit_Message_to_Supervisor.docx
@@ -271,19 +271,31 @@
           <w:tcPr>
             <w:tcW w:w="2268" w:type="dxa"/>
           </w:tcPr>
-          <w:p/>
+          <w:p>
+            <w:r>
+              <w:t>OK</w:t>
+            </w:r>
+          </w:p>
         </w:tc>
         <w:tc>
           <w:tcPr>
             <w:tcW w:w="1701" w:type="dxa"/>
           </w:tcPr>
-          <w:p/>
-        </w:tc>
-        <w:tc>
-          <w:tcPr>
-            <w:tcW w:w="1985" w:type="dxa"/>
-          </w:tcPr>
-          <w:p/>
+          <w:p>
+            <w:r>
+              <w:t>16/02/2015</w:t>
+            </w:r>
+          </w:p>
+        </w:tc>
+        <w:tc>
+          <w:tcPr>
+            <w:tcW w:w="1985" w:type="dxa"/>
+          </w:tcPr>
+          <w:p>
+            <w:r>
+              <w:t>Success</w:t>
+            </w:r>
+          </w:p>
         </w:tc>
       </w:tr>
       <w:tr>
@@ -343,19 +355,31 @@
           <w:tcPr>
             <w:tcW w:w="2268" w:type="dxa"/>
           </w:tcPr>
-          <w:p/>
+          <w:p>
+            <w:r>
+              <w:t>OK</w:t>
+            </w:r>
+          </w:p>
         </w:tc>
         <w:tc>
           <w:tcPr>
             <w:tcW w:w="1701" w:type="dxa"/>
           </w:tcPr>
-          <w:p/>
-        </w:tc>
-        <w:tc>
-          <w:tcPr>
-            <w:tcW w:w="1985" w:type="dxa"/>
-          </w:tcPr>
-          <w:p/>
+          <w:p>
+            <w:r>
+              <w:t>16/02/2015</w:t>
+            </w:r>
+          </w:p>
+        </w:tc>
+        <w:tc>
+          <w:tcPr>
+            <w:tcW w:w="1985" w:type="dxa"/>
+          </w:tcPr>
+          <w:p>
+            <w:r>
+              <w:t>Success</w:t>
+            </w:r>
+          </w:p>
         </w:tc>
       </w:tr>
       <w:tr>
@@ -415,13 +439,21 @@
           <w:tcPr>
             <w:tcW w:w="2268" w:type="dxa"/>
           </w:tcPr>
-          <w:p/>
+          <w:p>
+            <w:r>
+              <w:t>Blog is uploading okay, cannot confirm supervisor can see it as of yet.</w:t>
+            </w:r>
+          </w:p>
         </w:tc>
         <w:tc>
           <w:tcPr>
             <w:tcW w:w="1701" w:type="dxa"/>
           </w:tcPr>
-          <w:p/>
+          <w:p>
+            <w:r>
+              <w:t>16/02/2015</w:t>
+            </w:r>
+          </w:p>
         </w:tc>
         <w:tc>
           <w:tcPr>
@@ -485,7 +517,7 @@
           </w:tcPr>
           <w:p>
             <w:r>
-              <w:t>A message appears on the screen to inform the user nothing has been entered</w:t>
+              <w:t>User is informed the blog has to have content.</w:t>
             </w:r>
           </w:p>
         </w:tc>
@@ -493,19 +525,31 @@
           <w:tcPr>
             <w:tcW w:w="2268" w:type="dxa"/>
           </w:tcPr>
-          <w:p/>
+          <w:p>
+            <w:r>
+              <w:t>OK</w:t>
+            </w:r>
+          </w:p>
         </w:tc>
         <w:tc>
           <w:tcPr>
             <w:tcW w:w="1701" w:type="dxa"/>
           </w:tcPr>
-          <w:p/>
-        </w:tc>
-        <w:tc>
-          <w:tcPr>
-            <w:tcW w:w="1985" w:type="dxa"/>
-          </w:tcPr>
-          <w:p/>
+          <w:p>
+            <w:r>
+              <w:t>16/02/2015</w:t>
+            </w:r>
+          </w:p>
+        </w:tc>
+        <w:tc>
+          <w:tcPr>
+            <w:tcW w:w="1985" w:type="dxa"/>
+          </w:tcPr>
+          <w:p>
+            <w:r>
+              <w:t>Success</w:t>
+            </w:r>
+          </w:p>
         </w:tc>
       </w:tr>
       <w:tr>
@@ -862,19 +906,31 @@
           <w:tcPr>
             <w:tcW w:w="2268" w:type="dxa"/>
           </w:tcPr>
-          <w:p/>
+          <w:p>
+            <w:r>
+              <w:t>OK</w:t>
+            </w:r>
+          </w:p>
         </w:tc>
         <w:tc>
           <w:tcPr>
             <w:tcW w:w="1701" w:type="dxa"/>
           </w:tcPr>
-          <w:p/>
-        </w:tc>
-        <w:tc>
-          <w:tcPr>
-            <w:tcW w:w="1985" w:type="dxa"/>
-          </w:tcPr>
-          <w:p/>
+          <w:p>
+            <w:r>
+              <w:t>16/02/2015</w:t>
+            </w:r>
+          </w:p>
+        </w:tc>
+        <w:tc>
+          <w:tcPr>
+            <w:tcW w:w="1985" w:type="dxa"/>
+          </w:tcPr>
+          <w:p>
+            <w:r>
+              <w:t>Success</w:t>
+            </w:r>
+          </w:p>
         </w:tc>
       </w:tr>
       <w:tr>
@@ -928,19 +984,31 @@
           <w:tcPr>
             <w:tcW w:w="2268" w:type="dxa"/>
           </w:tcPr>
-          <w:p/>
+          <w:p>
+            <w:r>
+              <w:t>OK</w:t>
+            </w:r>
+          </w:p>
         </w:tc>
         <w:tc>
           <w:tcPr>
             <w:tcW w:w="1701" w:type="dxa"/>
           </w:tcPr>
-          <w:p/>
-        </w:tc>
-        <w:tc>
-          <w:tcPr>
-            <w:tcW w:w="1985" w:type="dxa"/>
-          </w:tcPr>
-          <w:p/>
+          <w:p>
+            <w:r>
+              <w:t>16/02/2015</w:t>
+            </w:r>
+          </w:p>
+        </w:tc>
+        <w:tc>
+          <w:tcPr>
+            <w:tcW w:w="1985" w:type="dxa"/>
+          </w:tcPr>
+          <w:p>
+            <w:r>
+              <w:t>Success</w:t>
+            </w:r>
+          </w:p>
         </w:tc>
       </w:tr>
       <w:tr>

</xml_diff>

<commit_message>
Completed test plan US81
Completed test plan for US81 student can request a meeting with their
supervisor.
</commit_message>
<xml_diff>
--- a/QA/US18B_(Blog)Student_Can_Submit_Message_to_Supervisor.docx
+++ b/QA/US18B_(Blog)Student_Can_Submit_Message_to_Supervisor.docx
@@ -239,9 +239,11 @@
             <w:tcW w:w="1985" w:type="dxa"/>
           </w:tcPr>
           <w:p>
+            <w:proofErr w:type="spellStart"/>
             <w:r>
               <w:t>Login.php</w:t>
             </w:r>
+            <w:proofErr w:type="spellEnd"/>
           </w:p>
         </w:tc>
         <w:tc>
@@ -317,9 +319,11 @@
             <w:tcW w:w="1985" w:type="dxa"/>
           </w:tcPr>
           <w:p>
+            <w:proofErr w:type="spellStart"/>
             <w:r>
               <w:t>Profile.php</w:t>
             </w:r>
+            <w:proofErr w:type="spellEnd"/>
           </w:p>
         </w:tc>
         <w:tc>
@@ -401,12 +405,16 @@
             <w:tcW w:w="1985" w:type="dxa"/>
           </w:tcPr>
           <w:p>
+            <w:proofErr w:type="spellStart"/>
+            <w:proofErr w:type="gramStart"/>
             <w:r>
               <w:t>blog</w:t>
             </w:r>
             <w:r>
               <w:t>.php</w:t>
             </w:r>
+            <w:proofErr w:type="spellEnd"/>
+            <w:proofErr w:type="gramEnd"/>
           </w:p>
         </w:tc>
         <w:tc>
@@ -481,12 +489,16 @@
             <w:tcW w:w="1985" w:type="dxa"/>
           </w:tcPr>
           <w:p>
+            <w:proofErr w:type="spellStart"/>
+            <w:proofErr w:type="gramStart"/>
             <w:r>
               <w:t>blog</w:t>
             </w:r>
             <w:r>
               <w:t>.php</w:t>
             </w:r>
+            <w:proofErr w:type="spellEnd"/>
+            <w:proofErr w:type="gramEnd"/>
           </w:p>
         </w:tc>
         <w:tc>
@@ -571,12 +583,16 @@
             <w:tcW w:w="1985" w:type="dxa"/>
           </w:tcPr>
           <w:p>
+            <w:proofErr w:type="spellStart"/>
+            <w:proofErr w:type="gramStart"/>
             <w:r>
               <w:t>blog</w:t>
             </w:r>
             <w:r>
               <w:t>.php</w:t>
             </w:r>
+            <w:proofErr w:type="spellEnd"/>
+            <w:proofErr w:type="gramEnd"/>
           </w:p>
         </w:tc>
         <w:tc>
@@ -585,10 +601,10 @@
           </w:tcPr>
           <w:p>
             <w:r>
-              <w:t xml:space="preserve">Student receives a </w:t>
-            </w:r>
-            <w:r>
-              <w:t>comment from their tutor on a blog post.</w:t>
+              <w:t xml:space="preserve">Student receives </w:t>
+            </w:r>
+            <w:r>
+              <w:t>enters HTML code into the comment box.</w:t>
             </w:r>
           </w:p>
         </w:tc>
@@ -598,10 +614,7 @@
           </w:tcPr>
           <w:p>
             <w:r>
-              <w:t xml:space="preserve">An email is sent to the student and </w:t>
-            </w:r>
-            <w:r>
-              <w:t>the comment can be seen from the blog page.</w:t>
+              <w:t>It has no effect.</w:t>
             </w:r>
           </w:p>
         </w:tc>
@@ -609,13 +622,21 @@
           <w:tcPr>
             <w:tcW w:w="2268" w:type="dxa"/>
           </w:tcPr>
-          <w:p/>
+          <w:p>
+            <w:r>
+              <w:t>Html code did have an effect.</w:t>
+            </w:r>
+          </w:p>
         </w:tc>
         <w:tc>
           <w:tcPr>
             <w:tcW w:w="1701" w:type="dxa"/>
           </w:tcPr>
-          <w:p/>
+          <w:p>
+            <w:r>
+              <w:t>18/02/2015</w:t>
+            </w:r>
+          </w:p>
         </w:tc>
         <w:tc>
           <w:tcPr>
@@ -643,12 +664,16 @@
             <w:tcW w:w="1985" w:type="dxa"/>
           </w:tcPr>
           <w:p>
+            <w:proofErr w:type="spellStart"/>
+            <w:proofErr w:type="gramStart"/>
             <w:r>
               <w:t>blog</w:t>
             </w:r>
             <w:r>
               <w:t>.php</w:t>
             </w:r>
+            <w:proofErr w:type="spellEnd"/>
+            <w:proofErr w:type="gramEnd"/>
           </w:p>
         </w:tc>
         <w:tc>
@@ -657,13 +682,7 @@
           </w:tcPr>
           <w:p>
             <w:r>
-              <w:t xml:space="preserve">User clicks </w:t>
-            </w:r>
-            <w:r>
-              <w:t>dropdown to see blog posts</w:t>
-            </w:r>
-            <w:r>
-              <w:t xml:space="preserve"> of the last week.</w:t>
+              <w:t>Student attempts to do a SQL injection.</w:t>
             </w:r>
           </w:p>
         </w:tc>
@@ -718,12 +737,16 @@
             <w:tcW w:w="1985" w:type="dxa"/>
           </w:tcPr>
           <w:p>
+            <w:proofErr w:type="spellStart"/>
+            <w:proofErr w:type="gramStart"/>
             <w:r>
               <w:t>blog</w:t>
             </w:r>
             <w:r>
               <w:t>.php</w:t>
             </w:r>
+            <w:proofErr w:type="spellEnd"/>
+            <w:proofErr w:type="gramEnd"/>
           </w:p>
         </w:tc>
         <w:tc>
@@ -799,12 +822,16 @@
             <w:tcW w:w="1985" w:type="dxa"/>
           </w:tcPr>
           <w:p>
+            <w:proofErr w:type="spellStart"/>
+            <w:proofErr w:type="gramStart"/>
             <w:r>
               <w:t>blog</w:t>
             </w:r>
             <w:r>
               <w:t>.php</w:t>
             </w:r>
+            <w:proofErr w:type="spellEnd"/>
+            <w:proofErr w:type="gramEnd"/>
           </w:p>
         </w:tc>
         <w:tc>
@@ -874,12 +901,16 @@
             <w:tcW w:w="1985" w:type="dxa"/>
           </w:tcPr>
           <w:p>
+            <w:proofErr w:type="spellStart"/>
+            <w:proofErr w:type="gramStart"/>
             <w:r>
               <w:t>blog</w:t>
             </w:r>
             <w:r>
               <w:t>.php</w:t>
             </w:r>
+            <w:proofErr w:type="spellEnd"/>
+            <w:proofErr w:type="gramEnd"/>
           </w:p>
         </w:tc>
         <w:tc>
@@ -952,12 +983,16 @@
             <w:tcW w:w="1985" w:type="dxa"/>
           </w:tcPr>
           <w:p>
+            <w:proofErr w:type="spellStart"/>
+            <w:proofErr w:type="gramStart"/>
             <w:r>
               <w:t>blog</w:t>
             </w:r>
             <w:r>
               <w:t>.php</w:t>
             </w:r>
+            <w:proofErr w:type="spellEnd"/>
+            <w:proofErr w:type="gramEnd"/>
           </w:p>
         </w:tc>
         <w:tc>
@@ -1009,204 +1044,6 @@
               <w:t>Success</w:t>
             </w:r>
           </w:p>
-        </w:tc>
-      </w:tr>
-      <w:tr>
-        <w:trPr>
-          <w:trHeight w:val="428"/>
-        </w:trPr>
-        <w:tc>
-          <w:tcPr>
-            <w:tcW w:w="709" w:type="dxa"/>
-          </w:tcPr>
-          <w:p>
-            <w:r>
-              <w:t>11</w:t>
-            </w:r>
-          </w:p>
-        </w:tc>
-        <w:tc>
-          <w:tcPr>
-            <w:tcW w:w="1985" w:type="dxa"/>
-          </w:tcPr>
-          <w:p>
-            <w:r>
-              <w:t>blog</w:t>
-            </w:r>
-            <w:r>
-              <w:t>.php</w:t>
-            </w:r>
-          </w:p>
-        </w:tc>
-        <w:tc>
-          <w:tcPr>
-            <w:tcW w:w="2976" w:type="dxa"/>
-          </w:tcPr>
-          <w:p>
-            <w:r>
-              <w:t>User accesses the page from a computer.</w:t>
-            </w:r>
-          </w:p>
-        </w:tc>
-        <w:tc>
-          <w:tcPr>
-            <w:tcW w:w="2977" w:type="dxa"/>
-          </w:tcPr>
-          <w:p>
-            <w:r>
-              <w:t>Page appears how it is intended.</w:t>
-            </w:r>
-          </w:p>
-        </w:tc>
-        <w:tc>
-          <w:tcPr>
-            <w:tcW w:w="2268" w:type="dxa"/>
-          </w:tcPr>
-          <w:p/>
-        </w:tc>
-        <w:tc>
-          <w:tcPr>
-            <w:tcW w:w="1701" w:type="dxa"/>
-          </w:tcPr>
-          <w:p/>
-        </w:tc>
-        <w:tc>
-          <w:tcPr>
-            <w:tcW w:w="1985" w:type="dxa"/>
-          </w:tcPr>
-          <w:p/>
-        </w:tc>
-      </w:tr>
-      <w:tr>
-        <w:trPr>
-          <w:trHeight w:val="428"/>
-        </w:trPr>
-        <w:tc>
-          <w:tcPr>
-            <w:tcW w:w="709" w:type="dxa"/>
-          </w:tcPr>
-          <w:p>
-            <w:r>
-              <w:t>12</w:t>
-            </w:r>
-          </w:p>
-        </w:tc>
-        <w:tc>
-          <w:tcPr>
-            <w:tcW w:w="1985" w:type="dxa"/>
-          </w:tcPr>
-          <w:p>
-            <w:r>
-              <w:t>Blog.</w:t>
-            </w:r>
-            <w:r>
-              <w:t>php</w:t>
-            </w:r>
-          </w:p>
-        </w:tc>
-        <w:tc>
-          <w:tcPr>
-            <w:tcW w:w="2976" w:type="dxa"/>
-          </w:tcPr>
-          <w:p>
-            <w:r>
-              <w:t>User accesses page from mobile</w:t>
-            </w:r>
-          </w:p>
-        </w:tc>
-        <w:tc>
-          <w:tcPr>
-            <w:tcW w:w="2977" w:type="dxa"/>
-          </w:tcPr>
-          <w:p>
-            <w:r>
-              <w:t>Page adjusts to fit the screen better.</w:t>
-            </w:r>
-          </w:p>
-        </w:tc>
-        <w:tc>
-          <w:tcPr>
-            <w:tcW w:w="2268" w:type="dxa"/>
-          </w:tcPr>
-          <w:p/>
-        </w:tc>
-        <w:tc>
-          <w:tcPr>
-            <w:tcW w:w="1701" w:type="dxa"/>
-          </w:tcPr>
-          <w:p/>
-        </w:tc>
-        <w:tc>
-          <w:tcPr>
-            <w:tcW w:w="1985" w:type="dxa"/>
-          </w:tcPr>
-          <w:p/>
-        </w:tc>
-      </w:tr>
-      <w:tr>
-        <w:trPr>
-          <w:trHeight w:val="428"/>
-        </w:trPr>
-        <w:tc>
-          <w:tcPr>
-            <w:tcW w:w="709" w:type="dxa"/>
-          </w:tcPr>
-          <w:p>
-            <w:r>
-              <w:t>13</w:t>
-            </w:r>
-          </w:p>
-        </w:tc>
-        <w:tc>
-          <w:tcPr>
-            <w:tcW w:w="1985" w:type="dxa"/>
-          </w:tcPr>
-          <w:p>
-            <w:r>
-              <w:t>blog</w:t>
-            </w:r>
-            <w:r>
-              <w:t>.php</w:t>
-            </w:r>
-          </w:p>
-        </w:tc>
-        <w:tc>
-          <w:tcPr>
-            <w:tcW w:w="2976" w:type="dxa"/>
-          </w:tcPr>
-          <w:p>
-            <w:r>
-              <w:t>User accesses page from tablet</w:t>
-            </w:r>
-          </w:p>
-        </w:tc>
-        <w:tc>
-          <w:tcPr>
-            <w:tcW w:w="2977" w:type="dxa"/>
-          </w:tcPr>
-          <w:p>
-            <w:r>
-              <w:t>Page adjusts to fit the screen better.</w:t>
-            </w:r>
-          </w:p>
-        </w:tc>
-        <w:tc>
-          <w:tcPr>
-            <w:tcW w:w="2268" w:type="dxa"/>
-          </w:tcPr>
-          <w:p/>
-        </w:tc>
-        <w:tc>
-          <w:tcPr>
-            <w:tcW w:w="1701" w:type="dxa"/>
-          </w:tcPr>
-          <w:p/>
-        </w:tc>
-        <w:tc>
-          <w:tcPr>
-            <w:tcW w:w="1985" w:type="dxa"/>
-          </w:tcPr>
-          <w:p/>
         </w:tc>
       </w:tr>
     </w:tbl>

</xml_diff>